<commit_message>
Rapport pour le num 3
</commit_message>
<xml_diff>
--- a/rapport- TP4.docx
+++ b/rapport- TP4.docx
@@ -1,6 +1,6 @@
 
 <file path=word/document.xml><?xml version="1.0" encoding="utf-8"?>
-<w:document xmlns:wpc="http://schemas.microsoft.com/office/word/2010/wordprocessingCanvas" xmlns:cx="http://schemas.microsoft.com/office/drawing/2014/chartex" xmlns:cx1="http://schemas.microsoft.com/office/drawing/2015/9/8/chartex" xmlns:cx2="http://schemas.microsoft.com/office/drawing/2015/10/21/chartex" xmlns:cx3="http://schemas.microsoft.com/office/drawing/2016/5/9/chartex" xmlns:cx4="http://schemas.microsoft.com/office/drawing/2016/5/10/chartex" xmlns:cx5="http://schemas.microsoft.com/office/drawing/2016/5/11/chartex" xmlns:cx6="http://schemas.microsoft.com/office/drawing/2016/5/12/chartex" xmlns:cx7="http://schemas.microsoft.com/office/drawing/2016/5/13/chartex" xmlns:cx8="http://schemas.microsoft.com/office/drawing/2016/5/14/chartex" xmlns:mc="http://schemas.openxmlformats.org/markup-compatibility/2006" xmlns:aink="http://schemas.microsoft.com/office/drawing/2016/ink" xmlns:am3d="http://schemas.microsoft.com/office/drawing/2017/model3d" xmlns:o="urn:schemas-microsoft-com:office:office" xmlns:r="http://schemas.openxmlformats.org/officeDocument/2006/relationships" xmlns:m="http://schemas.openxmlformats.org/officeDocument/2006/math" xmlns:v="urn:schemas-microsoft-com:vml" xmlns:wp14="http://schemas.microsoft.com/office/word/2010/wordprocessingDrawing" xmlns:wp="http://schemas.openxmlformats.org/drawingml/2006/wordprocessingDrawing" xmlns:w10="urn:schemas-microsoft-com:office:word" xmlns:w="http://schemas.openxmlformats.org/wordprocessingml/2006/main" xmlns:w14="http://schemas.microsoft.com/office/word/2010/wordml" xmlns:w15="http://schemas.microsoft.com/office/word/2012/wordml" xmlns:w16cex="http://schemas.microsoft.com/office/word/2018/wordml/cex" xmlns:w16cid="http://schemas.microsoft.com/office/word/2016/wordml/cid" xmlns:w16="http://schemas.microsoft.com/office/word/2018/wordml" xmlns:w16se="http://schemas.microsoft.com/office/word/2015/wordml/symex" xmlns:wpg="http://schemas.microsoft.com/office/word/2010/wordprocessingGroup" xmlns:wpi="http://schemas.microsoft.com/office/word/2010/wordprocessingInk" xmlns:wne="http://schemas.microsoft.com/office/word/2006/wordml" xmlns:wps="http://schemas.microsoft.com/office/word/2010/wordprocessingShape" mc:Ignorable="w14 w15 w16se w16cid w16 w16cex wp14">
+<w:document xmlns:wpc="http://schemas.microsoft.com/office/word/2010/wordprocessingCanvas" xmlns:cx="http://schemas.microsoft.com/office/drawing/2014/chartex" xmlns:cx1="http://schemas.microsoft.com/office/drawing/2015/9/8/chartex" xmlns:cx2="http://schemas.microsoft.com/office/drawing/2015/10/21/chartex" xmlns:cx3="http://schemas.microsoft.com/office/drawing/2016/5/9/chartex" xmlns:cx4="http://schemas.microsoft.com/office/drawing/2016/5/10/chartex" xmlns:cx5="http://schemas.microsoft.com/office/drawing/2016/5/11/chartex" xmlns:cx6="http://schemas.microsoft.com/office/drawing/2016/5/12/chartex" xmlns:cx7="http://schemas.microsoft.com/office/drawing/2016/5/13/chartex" xmlns:cx8="http://schemas.microsoft.com/office/drawing/2016/5/14/chartex" xmlns:mc="http://schemas.openxmlformats.org/markup-compatibility/2006" xmlns:aink="http://schemas.microsoft.com/office/drawing/2016/ink" xmlns:am3d="http://schemas.microsoft.com/office/drawing/2017/model3d" xmlns:o="urn:schemas-microsoft-com:office:office" xmlns:r="http://schemas.openxmlformats.org/officeDocument/2006/relationships" xmlns:m="http://schemas.openxmlformats.org/officeDocument/2006/math" xmlns:v="urn:schemas-microsoft-com:vml" xmlns:wp14="http://schemas.microsoft.com/office/word/2010/wordprocessingDrawing" xmlns:wp="http://schemas.openxmlformats.org/drawingml/2006/wordprocessingDrawing" xmlns:w10="urn:schemas-microsoft-com:office:word" xmlns:w="http://schemas.openxmlformats.org/wordprocessingml/2006/main" xmlns:w14="http://schemas.microsoft.com/office/word/2010/wordml" xmlns:w15="http://schemas.microsoft.com/office/word/2012/wordml" xmlns:w16cid="http://schemas.microsoft.com/office/word/2016/wordml/cid" xmlns:w16se="http://schemas.microsoft.com/office/word/2015/wordml/symex" xmlns:wpg="http://schemas.microsoft.com/office/word/2010/wordprocessingGroup" xmlns:wpi="http://schemas.microsoft.com/office/word/2010/wordprocessingInk" xmlns:wne="http://schemas.microsoft.com/office/word/2006/wordml" xmlns:wps="http://schemas.microsoft.com/office/word/2010/wordprocessingShape" mc:Ignorable="w14 w15 w16se w16cid wp14">
   <w:body>
     <w:p>
       <w:pPr>
@@ -22,169 +22,188 @@
           <w:sz w:val="24"/>
           <w:szCs w:val="24"/>
         </w:rPr>
-        <w:t>Tâche #1</w:t>
+        <w:t>Tâche #3</w:t>
       </w:r>
     </w:p>
     <w:p>
       <w:pPr>
         <w:rPr>
-          <w:rFonts w:asciiTheme="majorHAnsi" w:eastAsiaTheme="majorEastAsia" w:hAnsiTheme="majorHAnsi" w:cstheme="majorBidi"/>
-          <w:color w:val="000000" w:themeColor="text1"/>
-        </w:rPr>
-      </w:pPr>
-      <w:r>
-        <w:rPr>
-          <w:rFonts w:asciiTheme="majorHAnsi" w:eastAsiaTheme="majorEastAsia" w:hAnsiTheme="majorHAnsi" w:cstheme="majorBidi"/>
-          <w:color w:val="000000" w:themeColor="text1"/>
-        </w:rPr>
-        <w:t>Créez le programme proto. Il prend comme entrée le URL d’un dépôt Git et produit comme sortie un fichier CSV (« comma separated values », valeurs séparées par des virgules) avec les colonnes : id_version, n_classes</w:t>
-      </w:r>
-    </w:p>
-    <w:p>
-      <w:pPr>
-        <w:rPr>
-          <w:rFonts w:asciiTheme="majorHAnsi" w:eastAsiaTheme="majorEastAsia" w:hAnsiTheme="majorHAnsi" w:cstheme="majorBidi"/>
-          <w:color w:val="000000" w:themeColor="text1"/>
-        </w:rPr>
-      </w:pPr>
-      <w:r>
-        <w:rPr>
-          <w:rFonts w:asciiTheme="majorHAnsi" w:eastAsiaTheme="majorEastAsia" w:hAnsiTheme="majorHAnsi" w:cstheme="majorBidi"/>
-          <w:color w:val="000000" w:themeColor="text1"/>
-        </w:rPr>
-        <w:t>• id_version : identificateur hexadécimal d’une version. Votre programme peut faire appel à la commande git rev-list master pour trouver l’ensemble des identificateurs des versions dans l’historique de la dernière version du branchement principal.</w:t>
-      </w:r>
-    </w:p>
-    <w:p>
-      <w:pPr>
-        <w:rPr>
-          <w:rFonts w:asciiTheme="majorHAnsi" w:eastAsiaTheme="majorEastAsia" w:hAnsiTheme="majorHAnsi" w:cstheme="majorBidi"/>
-          <w:color w:val="000000" w:themeColor="text1"/>
-        </w:rPr>
-      </w:pPr>
-      <w:r>
-        <w:rPr>
-          <w:rFonts w:asciiTheme="majorHAnsi" w:eastAsiaTheme="majorEastAsia" w:hAnsiTheme="majorHAnsi" w:cstheme="majorBidi"/>
-          <w:color w:val="000000" w:themeColor="text1"/>
-        </w:rPr>
-        <w:t>• n_classes : nombre de classes (pour nos besoins : nombre de fichiers *java) dans une version. Votre programme peut faire appel à la commande git reset --hard &lt;HEX&gt; pour amener le dépôt git local à la version avec l’identificateur &lt;HEX&gt;.</w:t>
-      </w:r>
-    </w:p>
-    <w:p>
-      <w:pPr>
-        <w:rPr>
-          <w:rFonts w:asciiTheme="majorHAnsi" w:eastAsiaTheme="majorEastAsia" w:hAnsiTheme="majorHAnsi" w:cstheme="majorBidi"/>
-          <w:b/>
-          <w:bCs/>
-          <w:color w:val="5B9BD5" w:themeColor="accent5"/>
-          <w:sz w:val="24"/>
-          <w:szCs w:val="24"/>
-        </w:rPr>
-      </w:pPr>
-      <w:r>
-        <w:rPr>
-          <w:rFonts w:asciiTheme="majorHAnsi" w:eastAsiaTheme="majorEastAsia" w:hAnsiTheme="majorHAnsi" w:cstheme="majorBidi"/>
-          <w:b/>
-          <w:bCs/>
-          <w:color w:val="5B9BD5" w:themeColor="accent5"/>
-          <w:sz w:val="24"/>
-          <w:szCs w:val="24"/>
-        </w:rPr>
-        <w:t>Tâche #2</w:t>
-      </w:r>
-    </w:p>
-    <w:p>
-      <w:pPr>
-        <w:rPr>
-          <w:rFonts w:asciiTheme="majorHAnsi" w:eastAsiaTheme="majorEastAsia" w:hAnsiTheme="majorHAnsi" w:cstheme="majorBidi"/>
-          <w:color w:val="000000" w:themeColor="text1"/>
-        </w:rPr>
-      </w:pPr>
-      <w:r>
-        <w:rPr>
-          <w:rFonts w:asciiTheme="majorHAnsi" w:eastAsiaTheme="majorEastAsia" w:hAnsiTheme="majorHAnsi" w:cstheme="majorBidi"/>
-          <w:color w:val="000000" w:themeColor="text1"/>
-        </w:rPr>
-        <w:t>Ajoutez fonctionnalité à proto pour ajouter à sa sortie la colonne m_c_BC</w:t>
-      </w:r>
-    </w:p>
-    <w:p>
-      <w:pPr>
-        <w:rPr>
-          <w:rFonts w:asciiTheme="majorHAnsi" w:eastAsiaTheme="majorEastAsia" w:hAnsiTheme="majorHAnsi" w:cstheme="majorBidi"/>
-          <w:color w:val="000000" w:themeColor="text1"/>
-        </w:rPr>
-      </w:pPr>
-      <w:r>
-        <w:rPr>
-          <w:rFonts w:asciiTheme="majorHAnsi" w:eastAsiaTheme="majorEastAsia" w:hAnsiTheme="majorHAnsi" w:cstheme="majorBidi"/>
-          <w:color w:val="000000" w:themeColor="text1"/>
-        </w:rPr>
-        <w:t>• m_c_BC : médiane de la métrique classe_BC. La métrique classe_BC est définie dans TP1. Utilisez votre implémentation du TP1 pour calculer les valeurs classe_BC pour les classes de chaque version. Idéalement, proto devrait faire appel à votre programme du TP1 comme commande externe.</w:t>
-      </w:r>
-    </w:p>
-    <w:p>
-      <w:pPr>
-        <w:rPr>
-          <w:rFonts w:asciiTheme="majorHAnsi" w:eastAsiaTheme="majorEastAsia" w:hAnsiTheme="majorHAnsi" w:cstheme="majorBidi"/>
-          <w:color w:val="000000" w:themeColor="text1"/>
-        </w:rPr>
-      </w:pPr>
-      <w:r>
-        <w:rPr>
-          <w:rFonts w:asciiTheme="majorHAnsi" w:eastAsiaTheme="majorEastAsia" w:hAnsiTheme="majorHAnsi" w:cstheme="majorBidi"/>
-          <w:color w:val="000000" w:themeColor="text1"/>
-        </w:rPr>
-        <w:t>(Ici, nous n’évaluerons pas la correction de votre implémentation du TP1. Mais votre code de TP1 doit au minimum réussir à générer les fichiers avec les données requises. Au pire cas, utilisez un mock pour une pénalité de 15%.)</w:t>
-      </w:r>
-    </w:p>
-    <w:p>
-      <w:pPr>
-        <w:rPr>
-          <w:rFonts w:asciiTheme="majorHAnsi" w:eastAsiaTheme="majorEastAsia" w:hAnsiTheme="majorHAnsi" w:cstheme="majorBidi"/>
-          <w:b/>
-          <w:bCs/>
-          <w:color w:val="5B9BD5" w:themeColor="accent5"/>
-          <w:sz w:val="24"/>
-          <w:szCs w:val="24"/>
-        </w:rPr>
-      </w:pPr>
-      <w:r>
-        <w:rPr>
-          <w:rFonts w:asciiTheme="majorHAnsi" w:eastAsiaTheme="majorEastAsia" w:hAnsiTheme="majorHAnsi" w:cstheme="majorBidi"/>
-          <w:b/>
-          <w:bCs/>
-          <w:color w:val="5B9BD5" w:themeColor="accent5"/>
-          <w:sz w:val="24"/>
-          <w:szCs w:val="24"/>
-        </w:rPr>
-        <w:t>Tâche #3</w:t>
-      </w:r>
-    </w:p>
-    <w:p>
-      <w:pPr>
-        <w:rPr>
-          <w:rFonts w:asciiTheme="majorHAnsi" w:eastAsiaTheme="majorEastAsia" w:hAnsiTheme="majorHAnsi" w:cstheme="majorBidi"/>
-          <w:color w:val="000000" w:themeColor="text1"/>
-        </w:rPr>
-      </w:pPr>
-      <w:r>
-        <w:rPr>
-          <w:rFonts w:asciiTheme="majorHAnsi" w:eastAsiaTheme="majorEastAsia" w:hAnsiTheme="majorHAnsi" w:cstheme="majorBidi"/>
-          <w:color w:val="000000" w:themeColor="text1"/>
-        </w:rPr>
-        <w:t>Appliquez proto au code du https://github.com/jfree/jfreechart. (Dès décembre 3 2020, jfreechart comptait 4044 commit. Si vous le souhaitez, vous pouvez choisir de vous concentrer sur un échantillon aléatoire de 10% du total.) Soumettez dans votre ZIP le fichier CSV généré par proto. Après, évaluez l’hypothèse selon laquelle pour les versions du jfreechart il existe une corrélation entre les métriques n_classes et m_c_BC. Basez votre analyse sur l’hypothèse que leurs valeurs ne sont pas normalement distribuées.</w:t>
-      </w:r>
-    </w:p>
-    <w:p>
-      <w:pPr>
-        <w:rPr>
-          <w:rFonts w:asciiTheme="majorHAnsi" w:eastAsiaTheme="majorEastAsia" w:hAnsiTheme="majorHAnsi" w:cstheme="majorBidi"/>
-          <w:b/>
-          <w:bCs/>
-          <w:color w:val="000000" w:themeColor="text1"/>
-        </w:rPr>
-      </w:pPr>
+          <w:rFonts w:asciiTheme="majorHAnsi" w:hAnsiTheme="majorHAnsi" w:cstheme="majorHAnsi"/>
+          <w:color w:val="000000" w:themeColor="text1"/>
+        </w:rPr>
+      </w:pPr>
+      <w:r>
+        <w:rPr>
+          <w:rFonts w:asciiTheme="majorHAnsi" w:hAnsiTheme="majorHAnsi" w:cstheme="majorHAnsi"/>
+          <w:color w:val="000000" w:themeColor="text1"/>
+        </w:rPr>
+        <w:t xml:space="preserve">Tout d’abord, notre hypothèse est qu’il existe une corrélation entre les métriques </w:t>
+      </w:r>
+      <w:proofErr w:type="spellStart"/>
+      <w:r>
+        <w:rPr>
+          <w:rFonts w:asciiTheme="majorHAnsi" w:hAnsiTheme="majorHAnsi" w:cstheme="majorHAnsi"/>
+          <w:color w:val="000000" w:themeColor="text1"/>
+        </w:rPr>
+        <w:t>n_classes</w:t>
+      </w:r>
+      <w:proofErr w:type="spellEnd"/>
+      <w:r>
+        <w:rPr>
+          <w:rFonts w:asciiTheme="majorHAnsi" w:hAnsiTheme="majorHAnsi" w:cstheme="majorHAnsi"/>
+          <w:color w:val="000000" w:themeColor="text1"/>
+        </w:rPr>
+        <w:t xml:space="preserve"> et </w:t>
+      </w:r>
+      <w:proofErr w:type="spellStart"/>
+      <w:r>
+        <w:rPr>
+          <w:rFonts w:asciiTheme="majorHAnsi" w:hAnsiTheme="majorHAnsi" w:cstheme="majorHAnsi"/>
+          <w:color w:val="000000" w:themeColor="text1"/>
+        </w:rPr>
+        <w:t>m_c_BC</w:t>
+      </w:r>
+      <w:proofErr w:type="spellEnd"/>
+      <w:r>
+        <w:rPr>
+          <w:rFonts w:asciiTheme="majorHAnsi" w:hAnsiTheme="majorHAnsi" w:cstheme="majorHAnsi"/>
+          <w:color w:val="000000" w:themeColor="text1"/>
+        </w:rPr>
+        <w:t xml:space="preserve"> de notre programme pour les versions du </w:t>
+      </w:r>
+      <w:proofErr w:type="spellStart"/>
+      <w:r>
+        <w:rPr>
+          <w:rFonts w:asciiTheme="majorHAnsi" w:hAnsiTheme="majorHAnsi" w:cstheme="majorHAnsi"/>
+          <w:color w:val="000000" w:themeColor="text1"/>
+        </w:rPr>
+        <w:t>jfreechart</w:t>
+      </w:r>
+      <w:proofErr w:type="spellEnd"/>
+      <w:r>
+        <w:rPr>
+          <w:rFonts w:asciiTheme="majorHAnsi" w:hAnsiTheme="majorHAnsi" w:cstheme="majorHAnsi"/>
+          <w:color w:val="000000" w:themeColor="text1"/>
+        </w:rPr>
+        <w:t xml:space="preserve">. Dans notre cas particulier, notre échantillon se porte sur les 400 premiers </w:t>
+      </w:r>
+      <w:proofErr w:type="spellStart"/>
+      <w:r>
+        <w:rPr>
+          <w:rFonts w:asciiTheme="majorHAnsi" w:hAnsiTheme="majorHAnsi" w:cstheme="majorHAnsi"/>
+          <w:color w:val="000000" w:themeColor="text1"/>
+        </w:rPr>
+        <w:t>commits</w:t>
+      </w:r>
+      <w:proofErr w:type="spellEnd"/>
+      <w:r>
+        <w:rPr>
+          <w:rFonts w:asciiTheme="majorHAnsi" w:hAnsiTheme="majorHAnsi" w:cstheme="majorHAnsi"/>
+          <w:color w:val="000000" w:themeColor="text1"/>
+        </w:rPr>
+        <w:t xml:space="preserve"> de </w:t>
+      </w:r>
+      <w:proofErr w:type="spellStart"/>
+      <w:r>
+        <w:rPr>
+          <w:rFonts w:asciiTheme="majorHAnsi" w:hAnsiTheme="majorHAnsi" w:cstheme="majorHAnsi"/>
+          <w:color w:val="000000" w:themeColor="text1"/>
+        </w:rPr>
+        <w:t>jfreechart</w:t>
+      </w:r>
+      <w:proofErr w:type="spellEnd"/>
+      <w:r>
+        <w:rPr>
+          <w:rFonts w:asciiTheme="majorHAnsi" w:hAnsiTheme="majorHAnsi" w:cstheme="majorHAnsi"/>
+          <w:color w:val="000000" w:themeColor="text1"/>
+        </w:rPr>
+        <w:t xml:space="preserve">. </w:t>
+      </w:r>
+      <w:r>
+        <w:rPr>
+          <w:rFonts w:asciiTheme="majorHAnsi" w:hAnsiTheme="majorHAnsi" w:cstheme="majorHAnsi"/>
+          <w:color w:val="000000" w:themeColor="text1"/>
+        </w:rPr>
+        <w:t xml:space="preserve">L’utilisation du </w:t>
+      </w:r>
+      <w:proofErr w:type="spellStart"/>
+      <w:r>
+        <w:rPr>
+          <w:rFonts w:asciiTheme="majorHAnsi" w:hAnsiTheme="majorHAnsi" w:cstheme="majorHAnsi"/>
+          <w:color w:val="000000" w:themeColor="text1"/>
+        </w:rPr>
+        <w:t>jfreechart</w:t>
+      </w:r>
+      <w:proofErr w:type="spellEnd"/>
+      <w:r>
+        <w:rPr>
+          <w:rFonts w:asciiTheme="majorHAnsi" w:hAnsiTheme="majorHAnsi" w:cstheme="majorHAnsi"/>
+          <w:color w:val="000000" w:themeColor="text1"/>
+        </w:rPr>
+        <w:t xml:space="preserve"> au complet, serait trop long, et nous pensons qu’en se basant sur les 400 premiers </w:t>
+      </w:r>
+      <w:proofErr w:type="spellStart"/>
+      <w:r>
+        <w:rPr>
+          <w:rFonts w:asciiTheme="majorHAnsi" w:hAnsiTheme="majorHAnsi" w:cstheme="majorHAnsi"/>
+          <w:color w:val="000000" w:themeColor="text1"/>
+        </w:rPr>
+        <w:t>commits</w:t>
+      </w:r>
+      <w:proofErr w:type="spellEnd"/>
+      <w:r>
+        <w:rPr>
+          <w:rFonts w:asciiTheme="majorHAnsi" w:hAnsiTheme="majorHAnsi" w:cstheme="majorHAnsi"/>
+          <w:color w:val="000000" w:themeColor="text1"/>
+        </w:rPr>
+        <w:t xml:space="preserve"> on est en mesure d’arriver à des résultats concluant. </w:t>
+      </w:r>
+      <w:r>
+        <w:rPr>
+          <w:rFonts w:asciiTheme="majorHAnsi" w:hAnsiTheme="majorHAnsi" w:cstheme="majorHAnsi"/>
+          <w:color w:val="000000" w:themeColor="text1"/>
+        </w:rPr>
+        <w:br/>
+      </w:r>
+      <w:r>
+        <w:rPr>
+          <w:rFonts w:asciiTheme="majorHAnsi" w:hAnsiTheme="majorHAnsi" w:cstheme="majorHAnsi"/>
+          <w:color w:val="000000" w:themeColor="text1"/>
+        </w:rPr>
+        <w:t xml:space="preserve">Puisqu’on se base sur l’hypothèse que leurs valeurs ne sont pas normalement distribuées, on utilise le </w:t>
+      </w:r>
+      <w:proofErr w:type="spellStart"/>
+      <w:r>
+        <w:rPr>
+          <w:rFonts w:asciiTheme="majorHAnsi" w:hAnsiTheme="majorHAnsi" w:cstheme="majorHAnsi"/>
+          <w:color w:val="000000" w:themeColor="text1"/>
+        </w:rPr>
+        <w:t>Coeffecient</w:t>
+      </w:r>
+      <w:proofErr w:type="spellEnd"/>
+      <w:r>
+        <w:rPr>
+          <w:rFonts w:asciiTheme="majorHAnsi" w:hAnsiTheme="majorHAnsi" w:cstheme="majorHAnsi"/>
+          <w:color w:val="000000" w:themeColor="text1"/>
+        </w:rPr>
+        <w:t xml:space="preserve"> de Spearman pour déterminer s’il y a une corrélation entre nos métrique. Dans notre cas, le </w:t>
+      </w:r>
+      <w:proofErr w:type="spellStart"/>
+      <w:r>
+        <w:rPr>
+          <w:rFonts w:asciiTheme="majorHAnsi" w:hAnsiTheme="majorHAnsi" w:cstheme="majorHAnsi"/>
+          <w:color w:val="000000" w:themeColor="text1"/>
+        </w:rPr>
+        <w:t>coéfficient</w:t>
+      </w:r>
+      <w:proofErr w:type="spellEnd"/>
+      <w:r>
+        <w:rPr>
+          <w:rFonts w:asciiTheme="majorHAnsi" w:hAnsiTheme="majorHAnsi" w:cstheme="majorHAnsi"/>
+          <w:color w:val="000000" w:themeColor="text1"/>
+        </w:rPr>
+        <w:t xml:space="preserve"> est de, ce qui implique une forte corrélation entre les 2 métriques.</w:t>
+      </w:r>
     </w:p>
     <w:p>
       <w:pPr>
@@ -272,15 +291,13 @@
     </w:p>
     <w:p>
       <w:pPr>
-        <w:pStyle w:val="ListParagraph"/>
-        <w:numPr>
-          <w:ilvl w:val="0"/>
-          <w:numId w:val="1"/>
-        </w:numPr>
+        <w:ind w:left="360"/>
         <w:rPr>
           <w:rFonts w:asciiTheme="majorHAnsi" w:eastAsiaTheme="majorEastAsia" w:hAnsiTheme="majorHAnsi" w:cstheme="majorBidi"/>
         </w:rPr>
       </w:pPr>
+      <w:bookmarkStart w:id="0" w:name="_GoBack"/>
+      <w:bookmarkEnd w:id="0"/>
     </w:p>
     <w:sectPr>
       <w:headerReference w:type="default" r:id="rId10"/>
@@ -295,7 +312,7 @@
 </file>
 
 <file path=word/endnotes.xml><?xml version="1.0" encoding="utf-8"?>
-<w:endnotes xmlns:wpc="http://schemas.microsoft.com/office/word/2010/wordprocessingCanvas" xmlns:cx="http://schemas.microsoft.com/office/drawing/2014/chartex" xmlns:cx1="http://schemas.microsoft.com/office/drawing/2015/9/8/chartex" xmlns:cx2="http://schemas.microsoft.com/office/drawing/2015/10/21/chartex" xmlns:cx3="http://schemas.microsoft.com/office/drawing/2016/5/9/chartex" xmlns:cx4="http://schemas.microsoft.com/office/drawing/2016/5/10/chartex" xmlns:cx5="http://schemas.microsoft.com/office/drawing/2016/5/11/chartex" xmlns:cx6="http://schemas.microsoft.com/office/drawing/2016/5/12/chartex" xmlns:cx7="http://schemas.microsoft.com/office/drawing/2016/5/13/chartex" xmlns:cx8="http://schemas.microsoft.com/office/drawing/2016/5/14/chartex" xmlns:mc="http://schemas.openxmlformats.org/markup-compatibility/2006" xmlns:aink="http://schemas.microsoft.com/office/drawing/2016/ink" xmlns:am3d="http://schemas.microsoft.com/office/drawing/2017/model3d" xmlns:o="urn:schemas-microsoft-com:office:office" xmlns:r="http://schemas.openxmlformats.org/officeDocument/2006/relationships" xmlns:m="http://schemas.openxmlformats.org/officeDocument/2006/math" xmlns:v="urn:schemas-microsoft-com:vml" xmlns:wp14="http://schemas.microsoft.com/office/word/2010/wordprocessingDrawing" xmlns:wp="http://schemas.openxmlformats.org/drawingml/2006/wordprocessingDrawing" xmlns:w10="urn:schemas-microsoft-com:office:word" xmlns:w="http://schemas.openxmlformats.org/wordprocessingml/2006/main" xmlns:w14="http://schemas.microsoft.com/office/word/2010/wordml" xmlns:w15="http://schemas.microsoft.com/office/word/2012/wordml" xmlns:w16cex="http://schemas.microsoft.com/office/word/2018/wordml/cex" xmlns:w16cid="http://schemas.microsoft.com/office/word/2016/wordml/cid" xmlns:w16="http://schemas.microsoft.com/office/word/2018/wordml" xmlns:w16se="http://schemas.microsoft.com/office/word/2015/wordml/symex" xmlns:wpg="http://schemas.microsoft.com/office/word/2010/wordprocessingGroup" xmlns:wpi="http://schemas.microsoft.com/office/word/2010/wordprocessingInk" xmlns:wne="http://schemas.microsoft.com/office/word/2006/wordml" xmlns:wps="http://schemas.microsoft.com/office/word/2010/wordprocessingShape" mc:Ignorable="w14 w15 w16se w16cid w16 w16cex wp14">
+<w:endnotes xmlns:wpc="http://schemas.microsoft.com/office/word/2010/wordprocessingCanvas" xmlns:cx="http://schemas.microsoft.com/office/drawing/2014/chartex" xmlns:cx1="http://schemas.microsoft.com/office/drawing/2015/9/8/chartex" xmlns:cx2="http://schemas.microsoft.com/office/drawing/2015/10/21/chartex" xmlns:cx3="http://schemas.microsoft.com/office/drawing/2016/5/9/chartex" xmlns:cx4="http://schemas.microsoft.com/office/drawing/2016/5/10/chartex" xmlns:cx5="http://schemas.microsoft.com/office/drawing/2016/5/11/chartex" xmlns:cx6="http://schemas.microsoft.com/office/drawing/2016/5/12/chartex" xmlns:cx7="http://schemas.microsoft.com/office/drawing/2016/5/13/chartex" xmlns:cx8="http://schemas.microsoft.com/office/drawing/2016/5/14/chartex" xmlns:mc="http://schemas.openxmlformats.org/markup-compatibility/2006" xmlns:aink="http://schemas.microsoft.com/office/drawing/2016/ink" xmlns:am3d="http://schemas.microsoft.com/office/drawing/2017/model3d" xmlns:o="urn:schemas-microsoft-com:office:office" xmlns:r="http://schemas.openxmlformats.org/officeDocument/2006/relationships" xmlns:m="http://schemas.openxmlformats.org/officeDocument/2006/math" xmlns:v="urn:schemas-microsoft-com:vml" xmlns:wp14="http://schemas.microsoft.com/office/word/2010/wordprocessingDrawing" xmlns:wp="http://schemas.openxmlformats.org/drawingml/2006/wordprocessingDrawing" xmlns:w10="urn:schemas-microsoft-com:office:word" xmlns:w="http://schemas.openxmlformats.org/wordprocessingml/2006/main" xmlns:w14="http://schemas.microsoft.com/office/word/2010/wordml" xmlns:w15="http://schemas.microsoft.com/office/word/2012/wordml" xmlns:w16cid="http://schemas.microsoft.com/office/word/2016/wordml/cid" xmlns:w16se="http://schemas.microsoft.com/office/word/2015/wordml/symex" xmlns:wpg="http://schemas.microsoft.com/office/word/2010/wordprocessingGroup" xmlns:wpi="http://schemas.microsoft.com/office/word/2010/wordprocessingInk" xmlns:wne="http://schemas.microsoft.com/office/word/2006/wordml" xmlns:wps="http://schemas.microsoft.com/office/word/2010/wordprocessingShape" mc:Ignorable="w14 w15 w16se w16cid wp14">
   <w:endnote w:type="separator" w:id="-1">
     <w:p>
       <w:pPr>
@@ -327,7 +344,7 @@
 </file>
 
 <file path=word/footer1.xml><?xml version="1.0" encoding="utf-8"?>
-<w:ftr xmlns:wpc="http://schemas.microsoft.com/office/word/2010/wordprocessingCanvas" xmlns:cx="http://schemas.microsoft.com/office/drawing/2014/chartex" xmlns:cx1="http://schemas.microsoft.com/office/drawing/2015/9/8/chartex" xmlns:cx2="http://schemas.microsoft.com/office/drawing/2015/10/21/chartex" xmlns:cx3="http://schemas.microsoft.com/office/drawing/2016/5/9/chartex" xmlns:cx4="http://schemas.microsoft.com/office/drawing/2016/5/10/chartex" xmlns:cx5="http://schemas.microsoft.com/office/drawing/2016/5/11/chartex" xmlns:cx6="http://schemas.microsoft.com/office/drawing/2016/5/12/chartex" xmlns:cx7="http://schemas.microsoft.com/office/drawing/2016/5/13/chartex" xmlns:cx8="http://schemas.microsoft.com/office/drawing/2016/5/14/chartex" xmlns:mc="http://schemas.openxmlformats.org/markup-compatibility/2006" xmlns:aink="http://schemas.microsoft.com/office/drawing/2016/ink" xmlns:am3d="http://schemas.microsoft.com/office/drawing/2017/model3d" xmlns:o="urn:schemas-microsoft-com:office:office" xmlns:r="http://schemas.openxmlformats.org/officeDocument/2006/relationships" xmlns:m="http://schemas.openxmlformats.org/officeDocument/2006/math" xmlns:v="urn:schemas-microsoft-com:vml" xmlns:wp14="http://schemas.microsoft.com/office/word/2010/wordprocessingDrawing" xmlns:wp="http://schemas.openxmlformats.org/drawingml/2006/wordprocessingDrawing" xmlns:w10="urn:schemas-microsoft-com:office:word" xmlns:w="http://schemas.openxmlformats.org/wordprocessingml/2006/main" xmlns:w14="http://schemas.microsoft.com/office/word/2010/wordml" xmlns:w15="http://schemas.microsoft.com/office/word/2012/wordml" xmlns:w16cex="http://schemas.microsoft.com/office/word/2018/wordml/cex" xmlns:w16cid="http://schemas.microsoft.com/office/word/2016/wordml/cid" xmlns:w16="http://schemas.microsoft.com/office/word/2018/wordml" xmlns:w16se="http://schemas.microsoft.com/office/word/2015/wordml/symex" xmlns:wpg="http://schemas.microsoft.com/office/word/2010/wordprocessingGroup" xmlns:wpi="http://schemas.microsoft.com/office/word/2010/wordprocessingInk" xmlns:wne="http://schemas.microsoft.com/office/word/2006/wordml" xmlns:wps="http://schemas.microsoft.com/office/word/2010/wordprocessingShape" mc:Ignorable="w14 w15 w16se w16cid w16 w16cex wp14">
+<w:ftr xmlns:wpc="http://schemas.microsoft.com/office/word/2010/wordprocessingCanvas" xmlns:cx="http://schemas.microsoft.com/office/drawing/2014/chartex" xmlns:cx1="http://schemas.microsoft.com/office/drawing/2015/9/8/chartex" xmlns:cx2="http://schemas.microsoft.com/office/drawing/2015/10/21/chartex" xmlns:cx3="http://schemas.microsoft.com/office/drawing/2016/5/9/chartex" xmlns:cx4="http://schemas.microsoft.com/office/drawing/2016/5/10/chartex" xmlns:cx5="http://schemas.microsoft.com/office/drawing/2016/5/11/chartex" xmlns:cx6="http://schemas.microsoft.com/office/drawing/2016/5/12/chartex" xmlns:cx7="http://schemas.microsoft.com/office/drawing/2016/5/13/chartex" xmlns:cx8="http://schemas.microsoft.com/office/drawing/2016/5/14/chartex" xmlns:mc="http://schemas.openxmlformats.org/markup-compatibility/2006" xmlns:aink="http://schemas.microsoft.com/office/drawing/2016/ink" xmlns:am3d="http://schemas.microsoft.com/office/drawing/2017/model3d" xmlns:o="urn:schemas-microsoft-com:office:office" xmlns:r="http://schemas.openxmlformats.org/officeDocument/2006/relationships" xmlns:m="http://schemas.openxmlformats.org/officeDocument/2006/math" xmlns:v="urn:schemas-microsoft-com:vml" xmlns:wp14="http://schemas.microsoft.com/office/word/2010/wordprocessingDrawing" xmlns:wp="http://schemas.openxmlformats.org/drawingml/2006/wordprocessingDrawing" xmlns:w10="urn:schemas-microsoft-com:office:word" xmlns:w="http://schemas.openxmlformats.org/wordprocessingml/2006/main" xmlns:w14="http://schemas.microsoft.com/office/word/2010/wordml" xmlns:w15="http://schemas.microsoft.com/office/word/2012/wordml" xmlns:w16cid="http://schemas.microsoft.com/office/word/2016/wordml/cid" xmlns:w16se="http://schemas.microsoft.com/office/word/2015/wordml/symex" xmlns:wpg="http://schemas.microsoft.com/office/word/2010/wordprocessingGroup" xmlns:wpi="http://schemas.microsoft.com/office/word/2010/wordprocessingInk" xmlns:wne="http://schemas.microsoft.com/office/word/2006/wordml" xmlns:wps="http://schemas.microsoft.com/office/word/2010/wordprocessingShape" mc:Ignorable="w14 w15 w16se w16cid wp14">
   <w:tbl>
     <w:tblPr>
       <w:tblW w:w="0" w:type="auto"/>
@@ -365,7 +382,7 @@
 </file>
 
 <file path=word/footnotes.xml><?xml version="1.0" encoding="utf-8"?>
-<w:footnotes xmlns:wpc="http://schemas.microsoft.com/office/word/2010/wordprocessingCanvas" xmlns:cx="http://schemas.microsoft.com/office/drawing/2014/chartex" xmlns:cx1="http://schemas.microsoft.com/office/drawing/2015/9/8/chartex" xmlns:cx2="http://schemas.microsoft.com/office/drawing/2015/10/21/chartex" xmlns:cx3="http://schemas.microsoft.com/office/drawing/2016/5/9/chartex" xmlns:cx4="http://schemas.microsoft.com/office/drawing/2016/5/10/chartex" xmlns:cx5="http://schemas.microsoft.com/office/drawing/2016/5/11/chartex" xmlns:cx6="http://schemas.microsoft.com/office/drawing/2016/5/12/chartex" xmlns:cx7="http://schemas.microsoft.com/office/drawing/2016/5/13/chartex" xmlns:cx8="http://schemas.microsoft.com/office/drawing/2016/5/14/chartex" xmlns:mc="http://schemas.openxmlformats.org/markup-compatibility/2006" xmlns:aink="http://schemas.microsoft.com/office/drawing/2016/ink" xmlns:am3d="http://schemas.microsoft.com/office/drawing/2017/model3d" xmlns:o="urn:schemas-microsoft-com:office:office" xmlns:r="http://schemas.openxmlformats.org/officeDocument/2006/relationships" xmlns:m="http://schemas.openxmlformats.org/officeDocument/2006/math" xmlns:v="urn:schemas-microsoft-com:vml" xmlns:wp14="http://schemas.microsoft.com/office/word/2010/wordprocessingDrawing" xmlns:wp="http://schemas.openxmlformats.org/drawingml/2006/wordprocessingDrawing" xmlns:w10="urn:schemas-microsoft-com:office:word" xmlns:w="http://schemas.openxmlformats.org/wordprocessingml/2006/main" xmlns:w14="http://schemas.microsoft.com/office/word/2010/wordml" xmlns:w15="http://schemas.microsoft.com/office/word/2012/wordml" xmlns:w16cex="http://schemas.microsoft.com/office/word/2018/wordml/cex" xmlns:w16cid="http://schemas.microsoft.com/office/word/2016/wordml/cid" xmlns:w16="http://schemas.microsoft.com/office/word/2018/wordml" xmlns:w16se="http://schemas.microsoft.com/office/word/2015/wordml/symex" xmlns:wpg="http://schemas.microsoft.com/office/word/2010/wordprocessingGroup" xmlns:wpi="http://schemas.microsoft.com/office/word/2010/wordprocessingInk" xmlns:wne="http://schemas.microsoft.com/office/word/2006/wordml" xmlns:wps="http://schemas.microsoft.com/office/word/2010/wordprocessingShape" mc:Ignorable="w14 w15 w16se w16cid w16 w16cex wp14">
+<w:footnotes xmlns:wpc="http://schemas.microsoft.com/office/word/2010/wordprocessingCanvas" xmlns:cx="http://schemas.microsoft.com/office/drawing/2014/chartex" xmlns:cx1="http://schemas.microsoft.com/office/drawing/2015/9/8/chartex" xmlns:cx2="http://schemas.microsoft.com/office/drawing/2015/10/21/chartex" xmlns:cx3="http://schemas.microsoft.com/office/drawing/2016/5/9/chartex" xmlns:cx4="http://schemas.microsoft.com/office/drawing/2016/5/10/chartex" xmlns:cx5="http://schemas.microsoft.com/office/drawing/2016/5/11/chartex" xmlns:cx6="http://schemas.microsoft.com/office/drawing/2016/5/12/chartex" xmlns:cx7="http://schemas.microsoft.com/office/drawing/2016/5/13/chartex" xmlns:cx8="http://schemas.microsoft.com/office/drawing/2016/5/14/chartex" xmlns:mc="http://schemas.openxmlformats.org/markup-compatibility/2006" xmlns:aink="http://schemas.microsoft.com/office/drawing/2016/ink" xmlns:am3d="http://schemas.microsoft.com/office/drawing/2017/model3d" xmlns:o="urn:schemas-microsoft-com:office:office" xmlns:r="http://schemas.openxmlformats.org/officeDocument/2006/relationships" xmlns:m="http://schemas.openxmlformats.org/officeDocument/2006/math" xmlns:v="urn:schemas-microsoft-com:vml" xmlns:wp14="http://schemas.microsoft.com/office/word/2010/wordprocessingDrawing" xmlns:wp="http://schemas.openxmlformats.org/drawingml/2006/wordprocessingDrawing" xmlns:w10="urn:schemas-microsoft-com:office:word" xmlns:w="http://schemas.openxmlformats.org/wordprocessingml/2006/main" xmlns:w14="http://schemas.microsoft.com/office/word/2010/wordml" xmlns:w15="http://schemas.microsoft.com/office/word/2012/wordml" xmlns:w16cid="http://schemas.microsoft.com/office/word/2016/wordml/cid" xmlns:w16se="http://schemas.microsoft.com/office/word/2015/wordml/symex" xmlns:wpg="http://schemas.microsoft.com/office/word/2010/wordprocessingGroup" xmlns:wpi="http://schemas.microsoft.com/office/word/2010/wordprocessingInk" xmlns:wne="http://schemas.microsoft.com/office/word/2006/wordml" xmlns:wps="http://schemas.microsoft.com/office/word/2010/wordprocessingShape" mc:Ignorable="w14 w15 w16se w16cid wp14">
   <w:footnote w:type="separator" w:id="-1">
     <w:p>
       <w:pPr>
@@ -397,7 +414,7 @@
 </file>
 
 <file path=word/header1.xml><?xml version="1.0" encoding="utf-8"?>
-<w:hdr xmlns:wpc="http://schemas.microsoft.com/office/word/2010/wordprocessingCanvas" xmlns:cx="http://schemas.microsoft.com/office/drawing/2014/chartex" xmlns:cx1="http://schemas.microsoft.com/office/drawing/2015/9/8/chartex" xmlns:cx2="http://schemas.microsoft.com/office/drawing/2015/10/21/chartex" xmlns:cx3="http://schemas.microsoft.com/office/drawing/2016/5/9/chartex" xmlns:cx4="http://schemas.microsoft.com/office/drawing/2016/5/10/chartex" xmlns:cx5="http://schemas.microsoft.com/office/drawing/2016/5/11/chartex" xmlns:cx6="http://schemas.microsoft.com/office/drawing/2016/5/12/chartex" xmlns:cx7="http://schemas.microsoft.com/office/drawing/2016/5/13/chartex" xmlns:cx8="http://schemas.microsoft.com/office/drawing/2016/5/14/chartex" xmlns:mc="http://schemas.openxmlformats.org/markup-compatibility/2006" xmlns:aink="http://schemas.microsoft.com/office/drawing/2016/ink" xmlns:am3d="http://schemas.microsoft.com/office/drawing/2017/model3d" xmlns:o="urn:schemas-microsoft-com:office:office" xmlns:r="http://schemas.openxmlformats.org/officeDocument/2006/relationships" xmlns:m="http://schemas.openxmlformats.org/officeDocument/2006/math" xmlns:v="urn:schemas-microsoft-com:vml" xmlns:wp14="http://schemas.microsoft.com/office/word/2010/wordprocessingDrawing" xmlns:wp="http://schemas.openxmlformats.org/drawingml/2006/wordprocessingDrawing" xmlns:w10="urn:schemas-microsoft-com:office:word" xmlns:w="http://schemas.openxmlformats.org/wordprocessingml/2006/main" xmlns:w14="http://schemas.microsoft.com/office/word/2010/wordml" xmlns:w15="http://schemas.microsoft.com/office/word/2012/wordml" xmlns:w16cex="http://schemas.microsoft.com/office/word/2018/wordml/cex" xmlns:w16cid="http://schemas.microsoft.com/office/word/2016/wordml/cid" xmlns:w16="http://schemas.microsoft.com/office/word/2018/wordml" xmlns:w16se="http://schemas.microsoft.com/office/word/2015/wordml/symex" xmlns:wpg="http://schemas.microsoft.com/office/word/2010/wordprocessingGroup" xmlns:wpi="http://schemas.microsoft.com/office/word/2010/wordprocessingInk" xmlns:wne="http://schemas.microsoft.com/office/word/2006/wordml" xmlns:wps="http://schemas.microsoft.com/office/word/2010/wordprocessingShape" mc:Ignorable="w14 w15 w16se w16cid w16 w16cex wp14">
+<w:hdr xmlns:wpc="http://schemas.microsoft.com/office/word/2010/wordprocessingCanvas" xmlns:cx="http://schemas.microsoft.com/office/drawing/2014/chartex" xmlns:cx1="http://schemas.microsoft.com/office/drawing/2015/9/8/chartex" xmlns:cx2="http://schemas.microsoft.com/office/drawing/2015/10/21/chartex" xmlns:cx3="http://schemas.microsoft.com/office/drawing/2016/5/9/chartex" xmlns:cx4="http://schemas.microsoft.com/office/drawing/2016/5/10/chartex" xmlns:cx5="http://schemas.microsoft.com/office/drawing/2016/5/11/chartex" xmlns:cx6="http://schemas.microsoft.com/office/drawing/2016/5/12/chartex" xmlns:cx7="http://schemas.microsoft.com/office/drawing/2016/5/13/chartex" xmlns:cx8="http://schemas.microsoft.com/office/drawing/2016/5/14/chartex" xmlns:mc="http://schemas.openxmlformats.org/markup-compatibility/2006" xmlns:aink="http://schemas.microsoft.com/office/drawing/2016/ink" xmlns:am3d="http://schemas.microsoft.com/office/drawing/2017/model3d" xmlns:o="urn:schemas-microsoft-com:office:office" xmlns:r="http://schemas.openxmlformats.org/officeDocument/2006/relationships" xmlns:m="http://schemas.openxmlformats.org/officeDocument/2006/math" xmlns:v="urn:schemas-microsoft-com:vml" xmlns:wp14="http://schemas.microsoft.com/office/word/2010/wordprocessingDrawing" xmlns:wp="http://schemas.openxmlformats.org/drawingml/2006/wordprocessingDrawing" xmlns:w10="urn:schemas-microsoft-com:office:word" xmlns:w="http://schemas.openxmlformats.org/wordprocessingml/2006/main" xmlns:w14="http://schemas.microsoft.com/office/word/2010/wordml" xmlns:w15="http://schemas.microsoft.com/office/word/2012/wordml" xmlns:w16cid="http://schemas.microsoft.com/office/word/2016/wordml/cid" xmlns:w16se="http://schemas.microsoft.com/office/word/2015/wordml/symex" xmlns:wpg="http://schemas.microsoft.com/office/word/2010/wordprocessingGroup" xmlns:wpi="http://schemas.microsoft.com/office/word/2010/wordprocessingInk" xmlns:wne="http://schemas.microsoft.com/office/word/2006/wordml" xmlns:wps="http://schemas.microsoft.com/office/word/2010/wordprocessingShape" mc:Ignorable="w14 w15 w16se w16cid wp14">
   <w:tbl>
     <w:tblPr>
       <w:tblW w:w="9405" w:type="dxa"/>
@@ -477,7 +494,15 @@
             <w:jc w:val="right"/>
           </w:pPr>
           <w:r>
-            <w:t>Julien Lanctôt (20140970)</w:t>
+            <w:t xml:space="preserve">Julien </w:t>
+          </w:r>
+          <w:proofErr w:type="spellStart"/>
+          <w:r>
+            <w:t>Lanctôt</w:t>
+          </w:r>
+          <w:proofErr w:type="spellEnd"/>
+          <w:r>
+            <w:t xml:space="preserve"> (20140970)</w:t>
           </w:r>
         </w:p>
       </w:tc>
@@ -488,7 +513,7 @@
 </file>
 
 <file path=word/numbering.xml><?xml version="1.0" encoding="utf-8"?>
-<w:numbering xmlns:wpc="http://schemas.microsoft.com/office/word/2010/wordprocessingCanvas" xmlns:cx="http://schemas.microsoft.com/office/drawing/2014/chartex" xmlns:cx1="http://schemas.microsoft.com/office/drawing/2015/9/8/chartex" xmlns:cx2="http://schemas.microsoft.com/office/drawing/2015/10/21/chartex" xmlns:cx3="http://schemas.microsoft.com/office/drawing/2016/5/9/chartex" xmlns:cx4="http://schemas.microsoft.com/office/drawing/2016/5/10/chartex" xmlns:cx5="http://schemas.microsoft.com/office/drawing/2016/5/11/chartex" xmlns:cx6="http://schemas.microsoft.com/office/drawing/2016/5/12/chartex" xmlns:cx7="http://schemas.microsoft.com/office/drawing/2016/5/13/chartex" xmlns:cx8="http://schemas.microsoft.com/office/drawing/2016/5/14/chartex" xmlns:mc="http://schemas.openxmlformats.org/markup-compatibility/2006" xmlns:aink="http://schemas.microsoft.com/office/drawing/2016/ink" xmlns:am3d="http://schemas.microsoft.com/office/drawing/2017/model3d" xmlns:o="urn:schemas-microsoft-com:office:office" xmlns:r="http://schemas.openxmlformats.org/officeDocument/2006/relationships" xmlns:m="http://schemas.openxmlformats.org/officeDocument/2006/math" xmlns:v="urn:schemas-microsoft-com:vml" xmlns:wp14="http://schemas.microsoft.com/office/word/2010/wordprocessingDrawing" xmlns:wp="http://schemas.openxmlformats.org/drawingml/2006/wordprocessingDrawing" xmlns:w10="urn:schemas-microsoft-com:office:word" xmlns:w="http://schemas.openxmlformats.org/wordprocessingml/2006/main" xmlns:w14="http://schemas.microsoft.com/office/word/2010/wordml" xmlns:w15="http://schemas.microsoft.com/office/word/2012/wordml" xmlns:w16cex="http://schemas.microsoft.com/office/word/2018/wordml/cex" xmlns:w16cid="http://schemas.microsoft.com/office/word/2016/wordml/cid" xmlns:w16="http://schemas.microsoft.com/office/word/2018/wordml" xmlns:w16se="http://schemas.microsoft.com/office/word/2015/wordml/symex" xmlns:wpg="http://schemas.microsoft.com/office/word/2010/wordprocessingGroup" xmlns:wpi="http://schemas.microsoft.com/office/word/2010/wordprocessingInk" xmlns:wne="http://schemas.microsoft.com/office/word/2006/wordml" xmlns:wps="http://schemas.microsoft.com/office/word/2010/wordprocessingShape" mc:Ignorable="w14 w15 w16se w16cid w16 w16cex wp14">
+<w:numbering xmlns:wpc="http://schemas.microsoft.com/office/word/2010/wordprocessingCanvas" xmlns:cx="http://schemas.microsoft.com/office/drawing/2014/chartex" xmlns:cx1="http://schemas.microsoft.com/office/drawing/2015/9/8/chartex" xmlns:cx2="http://schemas.microsoft.com/office/drawing/2015/10/21/chartex" xmlns:cx3="http://schemas.microsoft.com/office/drawing/2016/5/9/chartex" xmlns:cx4="http://schemas.microsoft.com/office/drawing/2016/5/10/chartex" xmlns:cx5="http://schemas.microsoft.com/office/drawing/2016/5/11/chartex" xmlns:cx6="http://schemas.microsoft.com/office/drawing/2016/5/12/chartex" xmlns:cx7="http://schemas.microsoft.com/office/drawing/2016/5/13/chartex" xmlns:cx8="http://schemas.microsoft.com/office/drawing/2016/5/14/chartex" xmlns:mc="http://schemas.openxmlformats.org/markup-compatibility/2006" xmlns:aink="http://schemas.microsoft.com/office/drawing/2016/ink" xmlns:am3d="http://schemas.microsoft.com/office/drawing/2017/model3d" xmlns:o="urn:schemas-microsoft-com:office:office" xmlns:r="http://schemas.openxmlformats.org/officeDocument/2006/relationships" xmlns:m="http://schemas.openxmlformats.org/officeDocument/2006/math" xmlns:v="urn:schemas-microsoft-com:vml" xmlns:wp14="http://schemas.microsoft.com/office/word/2010/wordprocessingDrawing" xmlns:wp="http://schemas.openxmlformats.org/drawingml/2006/wordprocessingDrawing" xmlns:w10="urn:schemas-microsoft-com:office:word" xmlns:w="http://schemas.openxmlformats.org/wordprocessingml/2006/main" xmlns:w14="http://schemas.microsoft.com/office/word/2010/wordml" xmlns:w15="http://schemas.microsoft.com/office/word/2012/wordml" xmlns:w16cid="http://schemas.microsoft.com/office/word/2016/wordml/cid" xmlns:w16se="http://schemas.microsoft.com/office/word/2015/wordml/symex" xmlns:wpg="http://schemas.microsoft.com/office/word/2010/wordprocessingGroup" xmlns:wpi="http://schemas.microsoft.com/office/word/2010/wordprocessingInk" xmlns:wne="http://schemas.microsoft.com/office/word/2006/wordml" xmlns:wps="http://schemas.microsoft.com/office/word/2010/wordprocessingShape" mc:Ignorable="w14 w15 w16se w16cid wp14">
   <w:abstractNum w:abstractNumId="0" w15:restartNumberingAfterBreak="0">
     <w:nsid w:val="07394626"/>
     <w:multiLevelType w:val="hybridMultilevel"/>
@@ -609,7 +634,7 @@
 </file>
 
 <file path=word/styles.xml><?xml version="1.0" encoding="utf-8"?>
-<w:styles xmlns:mc="http://schemas.openxmlformats.org/markup-compatibility/2006" xmlns:r="http://schemas.openxmlformats.org/officeDocument/2006/relationships" xmlns:w="http://schemas.openxmlformats.org/wordprocessingml/2006/main" xmlns:w14="http://schemas.microsoft.com/office/word/2010/wordml" xmlns:w15="http://schemas.microsoft.com/office/word/2012/wordml" xmlns:w16cex="http://schemas.microsoft.com/office/word/2018/wordml/cex" xmlns:w16cid="http://schemas.microsoft.com/office/word/2016/wordml/cid" xmlns:w16="http://schemas.microsoft.com/office/word/2018/wordml" xmlns:w16se="http://schemas.microsoft.com/office/word/2015/wordml/symex" mc:Ignorable="w14 w15 w16se w16cid w16 w16cex">
+<w:styles xmlns:mc="http://schemas.openxmlformats.org/markup-compatibility/2006" xmlns:r="http://schemas.openxmlformats.org/officeDocument/2006/relationships" xmlns:w="http://schemas.openxmlformats.org/wordprocessingml/2006/main" xmlns:w14="http://schemas.microsoft.com/office/word/2010/wordml" xmlns:w15="http://schemas.microsoft.com/office/word/2012/wordml" xmlns:w16cid="http://schemas.microsoft.com/office/word/2016/wordml/cid" xmlns:w16se="http://schemas.microsoft.com/office/word/2015/wordml/symex" mc:Ignorable="w14 w15 w16se w16cid">
   <w:docDefaults>
     <w:rPrDefault>
       <w:rPr>

</xml_diff>